<commit_message>
Documento de estilo actualizado con: Distribución de colores en la página
</commit_message>
<xml_diff>
--- a/wireframes/Ruiz-Alfaro-Pablo_Estilo_Propuesta_DIW.docx
+++ b/wireframes/Ruiz-Alfaro-Pablo_Estilo_Propuesta_DIW.docx
@@ -72,7 +72,7 @@
           <w:sz w:val="28"/>
           <w:szCs w:val="28"/>
         </w:rPr>
-        <w:t>Gris : #EBEBEB</w:t>
+        <w:t>Gris : #EBEBEB  un 60% de la página, el fondo y lo menos important.</w:t>
       </w:r>
     </w:p>
     <w:p>
@@ -92,7 +92,7 @@
           <w:sz w:val="28"/>
           <w:szCs w:val="28"/>
         </w:rPr>
-        <w:t>Naranja: #F5A25D</w:t>
+        <w:t>Naranja: #F5A25D un 10% para aquello que llama a la acción.</w:t>
       </w:r>
     </w:p>
     <w:p>
@@ -112,7 +112,7 @@
           <w:sz w:val="28"/>
           <w:szCs w:val="28"/>
         </w:rPr>
-        <w:t>Rojo: #FA7F72</w:t>
+        <w:t>Rojo: #FA7F72 solo para pequeños detalles o pequeños bloques de texto</w:t>
       </w:r>
     </w:p>
     <w:p>
@@ -132,7 +132,7 @@
           <w:sz w:val="28"/>
           <w:szCs w:val="28"/>
         </w:rPr>
-        <w:t>Azul: #389393</w:t>
+        <w:t>Azul: #389393 para el footer</w:t>
       </w:r>
     </w:p>
     <w:p>

</xml_diff>